<commit_message>
clarification to command line options
</commit_message>
<xml_diff>
--- a/documentation/QScores_CommandLine_v1_5.docx
+++ b/documentation/QScores_CommandLine_v1_5.docx
@@ -86,9 +86,11 @@
       <w:r>
         <w:t xml:space="preserve"> the </w:t>
       </w:r>
+      <w:proofErr w:type="spellStart"/>
       <w:r>
         <w:t>MapQ</w:t>
       </w:r>
+      <w:proofErr w:type="spellEnd"/>
       <w:r>
         <w:t xml:space="preserve"> plugin: </w:t>
       </w:r>
@@ -107,7 +109,15 @@
         <w:t xml:space="preserve">Then, Q-scores can be calculated from the command line using a </w:t>
       </w:r>
       <w:r>
-        <w:t>python script that is in the zip file downloaded when installing the MapQ plugin. The command has the following format:</w:t>
+        <w:t xml:space="preserve">python script that is in the zip file downloaded when installing the </w:t>
+      </w:r>
+      <w:proofErr w:type="spellStart"/>
+      <w:r>
+        <w:t>MapQ</w:t>
+      </w:r>
+      <w:proofErr w:type="spellEnd"/>
+      <w:r>
+        <w:t xml:space="preserve"> plugin. The command has the following format:</w:t>
       </w:r>
     </w:p>
     <w:p/>
@@ -164,14 +174,32 @@
           <w:sz w:val="16"/>
           <w:szCs w:val="20"/>
         </w:rPr>
-        <w:t>~/_mol/Chimera/bin/chimera</w:t>
-      </w:r>
+        <w:t>~/_</w:t>
+      </w:r>
+      <w:proofErr w:type="spellStart"/>
       <w:r>
         <w:rPr>
           <w:rFonts w:ascii="Courier" w:hAnsi="Courier"/>
           <w:sz w:val="16"/>
           <w:szCs w:val="20"/>
         </w:rPr>
+        <w:t>mol</w:t>
+      </w:r>
+      <w:proofErr w:type="spellEnd"/>
+      <w:r>
+        <w:rPr>
+          <w:rFonts w:ascii="Courier" w:hAnsi="Courier"/>
+          <w:sz w:val="16"/>
+          <w:szCs w:val="20"/>
+        </w:rPr>
+        <w:t>/Chimera/bin/chimera</w:t>
+      </w:r>
+      <w:r>
+        <w:rPr>
+          <w:rFonts w:ascii="Courier" w:hAnsi="Courier"/>
+          <w:sz w:val="16"/>
+          <w:szCs w:val="20"/>
+        </w:rPr>
         <w:t xml:space="preserve"> </w:t>
       </w:r>
       <w:r>
@@ -194,8 +222,37 @@
     <w:p/>
     <w:p>
       <w:r>
-        <w:t>Note that the np=4 argument is optional; if left out, a single process will be used.</w:t>
-      </w:r>
+        <w:t>Note</w:t>
+      </w:r>
+      <w:r>
+        <w:t>s:</w:t>
+      </w:r>
+    </w:p>
+    <w:p>
+      <w:pPr>
+        <w:pStyle w:val="ListParagraph"/>
+        <w:numPr>
+          <w:ilvl w:val="0"/>
+          <w:numId w:val="4"/>
+        </w:numPr>
+      </w:pPr>
+      <w:r>
+        <w:t>the np=4 argument is optional; if left out, a single process will be used.</w:t>
+      </w:r>
+    </w:p>
+    <w:p>
+      <w:pPr>
+        <w:pStyle w:val="ListParagraph"/>
+        <w:numPr>
+          <w:ilvl w:val="0"/>
+          <w:numId w:val="4"/>
+        </w:numPr>
+      </w:pPr>
+      <w:r>
+        <w:t>[map to Chimera] is just the path where Chimera is installed, not the actual binary itself</w:t>
+      </w:r>
+      <w:bookmarkStart w:id="0" w:name="_GoBack"/>
+      <w:bookmarkEnd w:id="0"/>
     </w:p>
     <w:p/>
     <w:p>
@@ -272,7 +329,25 @@
           <w:sz w:val="16"/>
           <w:szCs w:val="16"/>
         </w:rPr>
-        <w:t xml:space="preserve"> - mol: 3ajo.pdb, chain: _all_</w:t>
+        <w:t xml:space="preserve"> - </w:t>
+      </w:r>
+      <w:proofErr w:type="spellStart"/>
+      <w:r>
+        <w:rPr>
+          <w:rFonts w:ascii="Courier" w:hAnsi="Courier"/>
+          <w:sz w:val="16"/>
+          <w:szCs w:val="16"/>
+        </w:rPr>
+        <w:t>mol</w:t>
+      </w:r>
+      <w:proofErr w:type="spellEnd"/>
+      <w:r>
+        <w:rPr>
+          <w:rFonts w:ascii="Courier" w:hAnsi="Courier"/>
+          <w:sz w:val="16"/>
+          <w:szCs w:val="16"/>
+        </w:rPr>
+        <w:t>: 3ajo.pdb, chain: _all_</w:t>
       </w:r>
     </w:p>
     <w:p>
@@ -306,7 +381,25 @@
           <w:sz w:val="16"/>
           <w:szCs w:val="16"/>
         </w:rPr>
-        <w:t xml:space="preserve"> - mind: -0.061, maxd: 0.109</w:t>
+        <w:t xml:space="preserve"> - mind: -0.061, </w:t>
+      </w:r>
+      <w:proofErr w:type="spellStart"/>
+      <w:r>
+        <w:rPr>
+          <w:rFonts w:ascii="Courier" w:hAnsi="Courier"/>
+          <w:sz w:val="16"/>
+          <w:szCs w:val="16"/>
+        </w:rPr>
+        <w:t>maxd</w:t>
+      </w:r>
+      <w:proofErr w:type="spellEnd"/>
+      <w:r>
+        <w:rPr>
+          <w:rFonts w:ascii="Courier" w:hAnsi="Courier"/>
+          <w:sz w:val="16"/>
+          <w:szCs w:val="16"/>
+        </w:rPr>
+        <w:t>: 0.109</w:t>
       </w:r>
     </w:p>
     <w:p>
@@ -451,7 +544,61 @@
           <w:sz w:val="16"/>
           <w:szCs w:val="16"/>
         </w:rPr>
-        <w:t>Saving pdb with Q-scores: /Users/greg/_data/mmetrics/emd_20026/3ajo__Q__emd_20026.pdb</w:t>
+        <w:t xml:space="preserve">Saving </w:t>
+      </w:r>
+      <w:proofErr w:type="spellStart"/>
+      <w:r>
+        <w:rPr>
+          <w:rFonts w:ascii="Courier" w:hAnsi="Courier"/>
+          <w:sz w:val="16"/>
+          <w:szCs w:val="16"/>
+        </w:rPr>
+        <w:t>pdb</w:t>
+      </w:r>
+      <w:proofErr w:type="spellEnd"/>
+      <w:r>
+        <w:rPr>
+          <w:rFonts w:ascii="Courier" w:hAnsi="Courier"/>
+          <w:sz w:val="16"/>
+          <w:szCs w:val="16"/>
+        </w:rPr>
+        <w:t xml:space="preserve"> with Q-scores: /Users/</w:t>
+      </w:r>
+      <w:proofErr w:type="spellStart"/>
+      <w:r>
+        <w:rPr>
+          <w:rFonts w:ascii="Courier" w:hAnsi="Courier"/>
+          <w:sz w:val="16"/>
+          <w:szCs w:val="16"/>
+        </w:rPr>
+        <w:t>greg</w:t>
+      </w:r>
+      <w:proofErr w:type="spellEnd"/>
+      <w:r>
+        <w:rPr>
+          <w:rFonts w:ascii="Courier" w:hAnsi="Courier"/>
+          <w:sz w:val="16"/>
+          <w:szCs w:val="16"/>
+        </w:rPr>
+        <w:t>/_data/</w:t>
+      </w:r>
+      <w:proofErr w:type="spellStart"/>
+      <w:r>
+        <w:rPr>
+          <w:rFonts w:ascii="Courier" w:hAnsi="Courier"/>
+          <w:sz w:val="16"/>
+          <w:szCs w:val="16"/>
+        </w:rPr>
+        <w:t>mmetrics</w:t>
+      </w:r>
+      <w:proofErr w:type="spellEnd"/>
+      <w:r>
+        <w:rPr>
+          <w:rFonts w:ascii="Courier" w:hAnsi="Courier"/>
+          <w:sz w:val="16"/>
+          <w:szCs w:val="16"/>
+        </w:rPr>
+        <w:t>/emd_20026/3ajo__Q__emd_20026.pdb</w:t>
       </w:r>
     </w:p>
     <w:p>
@@ -529,7 +676,24 @@
           <w:szCs w:val="16"/>
         </w:rPr>
         <w:tab/>
-        <w:t>Avg.Q-score</w:t>
+      </w:r>
+      <w:proofErr w:type="spellStart"/>
+      <w:r>
+        <w:rPr>
+          <w:rFonts w:ascii="Courier" w:hAnsi="Courier"/>
+          <w:sz w:val="16"/>
+          <w:szCs w:val="16"/>
+        </w:rPr>
+        <w:t>Avg.Q</w:t>
+      </w:r>
+      <w:proofErr w:type="spellEnd"/>
+      <w:r>
+        <w:rPr>
+          <w:rFonts w:ascii="Courier" w:hAnsi="Courier"/>
+          <w:sz w:val="16"/>
+          <w:szCs w:val="16"/>
+        </w:rPr>
+        <w:t>-score</w:t>
       </w:r>
       <w:r>
         <w:rPr>
@@ -538,24 +702,59 @@
           <w:szCs w:val="16"/>
         </w:rPr>
         <w:tab/>
-        <w:t>Est.Res.(A)</w:t>
-      </w:r>
-    </w:p>
-    <w:p>
-      <w:pPr>
-        <w:rPr>
-          <w:rFonts w:ascii="Courier" w:hAnsi="Courier"/>
-          <w:sz w:val="16"/>
-          <w:szCs w:val="16"/>
-        </w:rPr>
-      </w:pPr>
-      <w:r>
-        <w:rPr>
-          <w:rFonts w:ascii="Courier" w:hAnsi="Courier"/>
-          <w:sz w:val="16"/>
-          <w:szCs w:val="16"/>
-        </w:rPr>
-        <w:t xml:space="preserve"> chain A (hoh)</w:t>
+      </w:r>
+      <w:proofErr w:type="spellStart"/>
+      <w:r>
+        <w:rPr>
+          <w:rFonts w:ascii="Courier" w:hAnsi="Courier"/>
+          <w:sz w:val="16"/>
+          <w:szCs w:val="16"/>
+        </w:rPr>
+        <w:t>Est.Res</w:t>
+      </w:r>
+      <w:proofErr w:type="spellEnd"/>
+      <w:r>
+        <w:rPr>
+          <w:rFonts w:ascii="Courier" w:hAnsi="Courier"/>
+          <w:sz w:val="16"/>
+          <w:szCs w:val="16"/>
+        </w:rPr>
+        <w:t>.(A)</w:t>
+      </w:r>
+    </w:p>
+    <w:p>
+      <w:pPr>
+        <w:rPr>
+          <w:rFonts w:ascii="Courier" w:hAnsi="Courier"/>
+          <w:sz w:val="16"/>
+          <w:szCs w:val="16"/>
+        </w:rPr>
+      </w:pPr>
+      <w:r>
+        <w:rPr>
+          <w:rFonts w:ascii="Courier" w:hAnsi="Courier"/>
+          <w:sz w:val="16"/>
+          <w:szCs w:val="16"/>
+        </w:rPr>
+        <w:t xml:space="preserve"> chain A (</w:t>
+      </w:r>
+      <w:proofErr w:type="spellStart"/>
+      <w:r>
+        <w:rPr>
+          <w:rFonts w:ascii="Courier" w:hAnsi="Courier"/>
+          <w:sz w:val="16"/>
+          <w:szCs w:val="16"/>
+        </w:rPr>
+        <w:t>hoh</w:t>
+      </w:r>
+      <w:proofErr w:type="spellEnd"/>
+      <w:r>
+        <w:rPr>
+          <w:rFonts w:ascii="Courier" w:hAnsi="Courier"/>
+          <w:sz w:val="16"/>
+          <w:szCs w:val="16"/>
+        </w:rPr>
+        <w:t>)</w:t>
       </w:r>
       <w:r>
         <w:rPr>
@@ -678,7 +877,24 @@
           <w:szCs w:val="16"/>
         </w:rPr>
         <w:tab/>
-        <w:t>Avg.Q-score</w:t>
+      </w:r>
+      <w:proofErr w:type="spellStart"/>
+      <w:r>
+        <w:rPr>
+          <w:rFonts w:ascii="Courier" w:hAnsi="Courier"/>
+          <w:sz w:val="16"/>
+          <w:szCs w:val="16"/>
+        </w:rPr>
+        <w:t>Avg.Q</w:t>
+      </w:r>
+      <w:proofErr w:type="spellEnd"/>
+      <w:r>
+        <w:rPr>
+          <w:rFonts w:ascii="Courier" w:hAnsi="Courier"/>
+          <w:sz w:val="16"/>
+          <w:szCs w:val="16"/>
+        </w:rPr>
+        <w:t>-score</w:t>
       </w:r>
       <w:r>
         <w:rPr>
@@ -687,7 +903,24 @@
           <w:szCs w:val="16"/>
         </w:rPr>
         <w:tab/>
-        <w:t>Est.Res.(A)</w:t>
+      </w:r>
+      <w:proofErr w:type="spellStart"/>
+      <w:r>
+        <w:rPr>
+          <w:rFonts w:ascii="Courier" w:hAnsi="Courier"/>
+          <w:sz w:val="16"/>
+          <w:szCs w:val="16"/>
+        </w:rPr>
+        <w:t>Est.Res</w:t>
+      </w:r>
+      <w:proofErr w:type="spellEnd"/>
+      <w:r>
+        <w:rPr>
+          <w:rFonts w:ascii="Courier" w:hAnsi="Courier"/>
+          <w:sz w:val="16"/>
+          <w:szCs w:val="16"/>
+        </w:rPr>
+        <w:t>.(A)</w:t>
       </w:r>
     </w:p>
     <w:p>
@@ -938,6 +1171,7 @@
         </w:numPr>
       </w:pPr>
       <w:r>
+        <w:lastRenderedPageBreak/>
         <w:t xml:space="preserve">Per-atom </w:t>
       </w:r>
       <w:r>
@@ -950,7 +1184,15 @@
         <w:t xml:space="preserve"> </w:t>
       </w:r>
       <w:r>
-        <w:t xml:space="preserve">are stored in the pdb file [model name]__Q__[map name] in the </w:t>
+        <w:t xml:space="preserve">are stored in the </w:t>
+      </w:r>
+      <w:proofErr w:type="spellStart"/>
+      <w:r>
+        <w:t>pdb</w:t>
+      </w:r>
+      <w:proofErr w:type="spellEnd"/>
+      <w:r>
+        <w:t xml:space="preserve"> file [model name]__Q__[map name] in the </w:t>
       </w:r>
       <w:r>
         <w:rPr>
@@ -964,8 +1206,6 @@
       <w:r>
         <w:t>. Note that the full path to the model must be given in the command for this file to be put in the same folder as this model.</w:t>
       </w:r>
-      <w:bookmarkStart w:id="0" w:name="_GoBack"/>
-      <w:bookmarkEnd w:id="0"/>
     </w:p>
     <w:sectPr>
       <w:pgSz w:w="12240" w:h="15840"/>
@@ -1182,6 +1422,119 @@
     </w:lvl>
   </w:abstractNum>
   <w:abstractNum w:abstractNumId="2" w15:restartNumberingAfterBreak="0">
+    <w:nsid w:val="182A265A"/>
+    <w:multiLevelType w:val="hybridMultilevel"/>
+    <w:tmpl w:val="E3F27FF6"/>
+    <w:lvl w:ilvl="0" w:tplc="04090001">
+      <w:start w:val="1"/>
+      <w:numFmt w:val="bullet"/>
+      <w:lvlText w:val=""/>
+      <w:lvlJc w:val="left"/>
+      <w:pPr>
+        <w:ind w:left="720" w:hanging="360"/>
+      </w:pPr>
+      <w:rPr>
+        <w:rFonts w:ascii="Symbol" w:hAnsi="Symbol" w:hint="default"/>
+      </w:rPr>
+    </w:lvl>
+    <w:lvl w:ilvl="1" w:tplc="04090003" w:tentative="1">
+      <w:start w:val="1"/>
+      <w:numFmt w:val="bullet"/>
+      <w:lvlText w:val="o"/>
+      <w:lvlJc w:val="left"/>
+      <w:pPr>
+        <w:ind w:left="1440" w:hanging="360"/>
+      </w:pPr>
+      <w:rPr>
+        <w:rFonts w:ascii="Courier New" w:hAnsi="Courier New" w:cs="Courier New" w:hint="default"/>
+      </w:rPr>
+    </w:lvl>
+    <w:lvl w:ilvl="2" w:tplc="04090005" w:tentative="1">
+      <w:start w:val="1"/>
+      <w:numFmt w:val="bullet"/>
+      <w:lvlText w:val=""/>
+      <w:lvlJc w:val="left"/>
+      <w:pPr>
+        <w:ind w:left="2160" w:hanging="360"/>
+      </w:pPr>
+      <w:rPr>
+        <w:rFonts w:ascii="Wingdings" w:hAnsi="Wingdings" w:hint="default"/>
+      </w:rPr>
+    </w:lvl>
+    <w:lvl w:ilvl="3" w:tplc="04090001" w:tentative="1">
+      <w:start w:val="1"/>
+      <w:numFmt w:val="bullet"/>
+      <w:lvlText w:val=""/>
+      <w:lvlJc w:val="left"/>
+      <w:pPr>
+        <w:ind w:left="2880" w:hanging="360"/>
+      </w:pPr>
+      <w:rPr>
+        <w:rFonts w:ascii="Symbol" w:hAnsi="Symbol" w:hint="default"/>
+      </w:rPr>
+    </w:lvl>
+    <w:lvl w:ilvl="4" w:tplc="04090003" w:tentative="1">
+      <w:start w:val="1"/>
+      <w:numFmt w:val="bullet"/>
+      <w:lvlText w:val="o"/>
+      <w:lvlJc w:val="left"/>
+      <w:pPr>
+        <w:ind w:left="3600" w:hanging="360"/>
+      </w:pPr>
+      <w:rPr>
+        <w:rFonts w:ascii="Courier New" w:hAnsi="Courier New" w:cs="Courier New" w:hint="default"/>
+      </w:rPr>
+    </w:lvl>
+    <w:lvl w:ilvl="5" w:tplc="04090005" w:tentative="1">
+      <w:start w:val="1"/>
+      <w:numFmt w:val="bullet"/>
+      <w:lvlText w:val=""/>
+      <w:lvlJc w:val="left"/>
+      <w:pPr>
+        <w:ind w:left="4320" w:hanging="360"/>
+      </w:pPr>
+      <w:rPr>
+        <w:rFonts w:ascii="Wingdings" w:hAnsi="Wingdings" w:hint="default"/>
+      </w:rPr>
+    </w:lvl>
+    <w:lvl w:ilvl="6" w:tplc="04090001" w:tentative="1">
+      <w:start w:val="1"/>
+      <w:numFmt w:val="bullet"/>
+      <w:lvlText w:val=""/>
+      <w:lvlJc w:val="left"/>
+      <w:pPr>
+        <w:ind w:left="5040" w:hanging="360"/>
+      </w:pPr>
+      <w:rPr>
+        <w:rFonts w:ascii="Symbol" w:hAnsi="Symbol" w:hint="default"/>
+      </w:rPr>
+    </w:lvl>
+    <w:lvl w:ilvl="7" w:tplc="04090003" w:tentative="1">
+      <w:start w:val="1"/>
+      <w:numFmt w:val="bullet"/>
+      <w:lvlText w:val="o"/>
+      <w:lvlJc w:val="left"/>
+      <w:pPr>
+        <w:ind w:left="5760" w:hanging="360"/>
+      </w:pPr>
+      <w:rPr>
+        <w:rFonts w:ascii="Courier New" w:hAnsi="Courier New" w:cs="Courier New" w:hint="default"/>
+      </w:rPr>
+    </w:lvl>
+    <w:lvl w:ilvl="8" w:tplc="04090005" w:tentative="1">
+      <w:start w:val="1"/>
+      <w:numFmt w:val="bullet"/>
+      <w:lvlText w:val=""/>
+      <w:lvlJc w:val="left"/>
+      <w:pPr>
+        <w:ind w:left="6480" w:hanging="360"/>
+      </w:pPr>
+      <w:rPr>
+        <w:rFonts w:ascii="Wingdings" w:hAnsi="Wingdings" w:hint="default"/>
+      </w:rPr>
+    </w:lvl>
+  </w:abstractNum>
+  <w:abstractNum w:abstractNumId="3" w15:restartNumberingAfterBreak="0">
     <w:nsid w:val="1D42121D"/>
     <w:multiLevelType w:val="hybridMultilevel"/>
     <w:tmpl w:val="2AAC96C2"/>
@@ -1298,10 +1651,13 @@
     <w:abstractNumId w:val="1"/>
   </w:num>
   <w:num w:numId="2">
-    <w:abstractNumId w:val="2"/>
+    <w:abstractNumId w:val="3"/>
   </w:num>
   <w:num w:numId="3">
     <w:abstractNumId w:val="0"/>
+  </w:num>
+  <w:num w:numId="4">
+    <w:abstractNumId w:val="2"/>
   </w:num>
 </w:numbering>
 </file>

</xml_diff>

<commit_message>
per-residue Q-scores are now stored after each Calc and command line run
</commit_message>
<xml_diff>
--- a/documentation/QScores_CommandLine_v1_5.docx
+++ b/documentation/QScores_CommandLine_v1_5.docx
@@ -137,35 +137,43 @@
         </w:rPr>
         <w:t>python mapq_cmd.py [path to Chimera] [path to map] [path to model 1] [path to model 2] [path to model …] np=N</w:t>
       </w:r>
-    </w:p>
-    <w:p/>
-    <w:p>
-      <w:r>
-        <w:t>Example:</w:t>
-      </w:r>
-    </w:p>
-    <w:p>
-      <w:pPr>
-        <w:rPr>
-          <w:rFonts w:ascii="Courier" w:hAnsi="Courier"/>
-          <w:sz w:val="16"/>
-          <w:szCs w:val="20"/>
-        </w:rPr>
-      </w:pPr>
       <w:r>
         <w:rPr>
           <w:rFonts w:ascii="Courier" w:hAnsi="Courier"/>
           <w:sz w:val="18"/>
           <w:szCs w:val="18"/>
         </w:rPr>
-        <w:t>python mapq_cmd.py</w:t>
-      </w:r>
+        <w:t xml:space="preserve"> res=N.N</w:t>
+      </w:r>
+    </w:p>
+    <w:p/>
+    <w:p>
+      <w:r>
+        <w:t>Example:</w:t>
+      </w:r>
+    </w:p>
+    <w:p>
+      <w:pPr>
+        <w:rPr>
+          <w:rFonts w:ascii="Courier" w:hAnsi="Courier"/>
+          <w:sz w:val="16"/>
+          <w:szCs w:val="20"/>
+        </w:rPr>
+      </w:pPr>
       <w:r>
         <w:rPr>
           <w:rFonts w:ascii="Courier" w:hAnsi="Courier"/>
           <w:sz w:val="18"/>
           <w:szCs w:val="18"/>
         </w:rPr>
+        <w:t>python mapq_cmd.py</w:t>
+      </w:r>
+      <w:r>
+        <w:rPr>
+          <w:rFonts w:ascii="Courier" w:hAnsi="Courier"/>
+          <w:sz w:val="18"/>
+          <w:szCs w:val="18"/>
+        </w:rPr>
         <w:t xml:space="preserve"> </w:t>
       </w:r>
       <w:r>
@@ -217,6 +225,14 @@
           <w:szCs w:val="20"/>
         </w:rPr>
         <w:t xml:space="preserve"> np=4</w:t>
+      </w:r>
+      <w:r>
+        <w:rPr>
+          <w:rFonts w:ascii="Courier" w:hAnsi="Courier"/>
+          <w:sz w:val="16"/>
+          <w:szCs w:val="20"/>
+        </w:rPr>
+        <w:t xml:space="preserve"> res=3.0</w:t>
       </w:r>
     </w:p>
     <w:p/>
@@ -237,7 +253,7 @@
         </w:numPr>
       </w:pPr>
       <w:r>
-        <w:t>the np=4 argument is optional; if left out, a single process will be used.</w:t>
+        <w:t>np=4 argument is optional; if left out, a single process will be used.</w:t>
       </w:r>
     </w:p>
     <w:p>
@@ -249,46 +265,931 @@
         </w:numPr>
       </w:pPr>
       <w:r>
+        <w:t>res=3.0 argument also optional (default is 3.0), this is used to output per-residue statistics along with expected</w:t>
+      </w:r>
+      <w:r>
+        <w:t xml:space="preserve"> Q-score at this resolution</w:t>
+      </w:r>
+    </w:p>
+    <w:p>
+      <w:pPr>
+        <w:pStyle w:val="ListParagraph"/>
+        <w:numPr>
+          <w:ilvl w:val="0"/>
+          <w:numId w:val="4"/>
+        </w:numPr>
+      </w:pPr>
+      <w:r>
         <w:t>[map to Chimera] is just the path where Chimera is installed, not the actual binary itself</w:t>
+      </w:r>
+    </w:p>
+    <w:p/>
+    <w:p>
+      <w:r>
+        <w:t>T</w:t>
+      </w:r>
+      <w:r>
+        <w:t>he output should be something like this</w:t>
+      </w:r>
+      <w:r>
+        <w:t xml:space="preserve"> (will vary slightly depending on whether multi-processing was used or not</w:t>
+      </w:r>
+      <w:r>
+        <w:t>, and whether more than one model was specified</w:t>
+      </w:r>
+      <w:r>
+        <w:t>):</w:t>
+      </w:r>
+    </w:p>
+    <w:p/>
+    <w:p>
+      <w:pPr>
+        <w:rPr>
+          <w:rFonts w:ascii="Courier" w:hAnsi="Courier"/>
+          <w:sz w:val="16"/>
+          <w:szCs w:val="16"/>
+        </w:rPr>
+      </w:pPr>
+      <w:r>
+        <w:rPr>
+          <w:rFonts w:ascii="Courier" w:hAnsi="Courier"/>
+          <w:sz w:val="16"/>
+          <w:szCs w:val="16"/>
+        </w:rPr>
+        <w:t>Q Scores</w:t>
+      </w:r>
+      <w:r>
+        <w:rPr>
+          <w:rFonts w:ascii="Courier" w:hAnsi="Courier"/>
+          <w:sz w:val="16"/>
+          <w:szCs w:val="16"/>
+        </w:rPr>
+        <w:t>:</w:t>
+      </w:r>
+    </w:p>
+    <w:p>
+      <w:pPr>
+        <w:rPr>
+          <w:rFonts w:ascii="Courier" w:hAnsi="Courier"/>
+          <w:sz w:val="16"/>
+          <w:szCs w:val="16"/>
+        </w:rPr>
+      </w:pPr>
+      <w:r>
+        <w:rPr>
+          <w:rFonts w:ascii="Courier" w:hAnsi="Courier"/>
+          <w:sz w:val="16"/>
+          <w:szCs w:val="16"/>
+        </w:rPr>
+        <w:t xml:space="preserve"> - map: emd_20026.map</w:t>
+      </w:r>
+    </w:p>
+    <w:p>
+      <w:pPr>
+        <w:rPr>
+          <w:rFonts w:ascii="Courier" w:hAnsi="Courier"/>
+          <w:sz w:val="16"/>
+          <w:szCs w:val="16"/>
+        </w:rPr>
+      </w:pPr>
+      <w:r>
+        <w:rPr>
+          <w:rFonts w:ascii="Courier" w:hAnsi="Courier"/>
+          <w:sz w:val="16"/>
+          <w:szCs w:val="16"/>
+        </w:rPr>
+        <w:t xml:space="preserve"> - </w:t>
+      </w:r>
+      <w:proofErr w:type="spellStart"/>
+      <w:r>
+        <w:rPr>
+          <w:rFonts w:ascii="Courier" w:hAnsi="Courier"/>
+          <w:sz w:val="16"/>
+          <w:szCs w:val="16"/>
+        </w:rPr>
+        <w:t>mol</w:t>
+      </w:r>
+      <w:proofErr w:type="spellEnd"/>
+      <w:r>
+        <w:rPr>
+          <w:rFonts w:ascii="Courier" w:hAnsi="Courier"/>
+          <w:sz w:val="16"/>
+          <w:szCs w:val="16"/>
+        </w:rPr>
+        <w:t>: 3ajo.pdb, chain: _all_</w:t>
+      </w:r>
+    </w:p>
+    <w:p>
+      <w:pPr>
+        <w:rPr>
+          <w:rFonts w:ascii="Courier" w:hAnsi="Courier"/>
+          <w:sz w:val="16"/>
+          <w:szCs w:val="16"/>
+        </w:rPr>
+      </w:pPr>
+      <w:r>
+        <w:rPr>
+          <w:rFonts w:ascii="Courier" w:hAnsi="Courier"/>
+          <w:sz w:val="16"/>
+          <w:szCs w:val="16"/>
+        </w:rPr>
+        <w:t xml:space="preserve"> - sigma: 0.50</w:t>
+      </w:r>
+    </w:p>
+    <w:p>
+      <w:pPr>
+        <w:rPr>
+          <w:rFonts w:ascii="Courier" w:hAnsi="Courier"/>
+          <w:sz w:val="16"/>
+          <w:szCs w:val="16"/>
+        </w:rPr>
+      </w:pPr>
+      <w:r>
+        <w:rPr>
+          <w:rFonts w:ascii="Courier" w:hAnsi="Courier"/>
+          <w:sz w:val="16"/>
+          <w:szCs w:val="16"/>
+        </w:rPr>
+        <w:t xml:space="preserve"> - mind: -0.061, </w:t>
+      </w:r>
+      <w:proofErr w:type="spellStart"/>
+      <w:r>
+        <w:rPr>
+          <w:rFonts w:ascii="Courier" w:hAnsi="Courier"/>
+          <w:sz w:val="16"/>
+          <w:szCs w:val="16"/>
+        </w:rPr>
+        <w:t>maxd</w:t>
+      </w:r>
+      <w:proofErr w:type="spellEnd"/>
+      <w:r>
+        <w:rPr>
+          <w:rFonts w:ascii="Courier" w:hAnsi="Courier"/>
+          <w:sz w:val="16"/>
+          <w:szCs w:val="16"/>
+        </w:rPr>
+        <w:t>: 0.109</w:t>
+      </w:r>
+    </w:p>
+    <w:p>
+      <w:pPr>
+        <w:rPr>
+          <w:rFonts w:ascii="Courier" w:hAnsi="Courier"/>
+          <w:sz w:val="16"/>
+          <w:szCs w:val="16"/>
+        </w:rPr>
+      </w:pPr>
+      <w:r>
+        <w:rPr>
+          <w:rFonts w:ascii="Courier" w:hAnsi="Courier"/>
+          <w:sz w:val="16"/>
+          <w:szCs w:val="16"/>
+        </w:rPr>
+        <w:t xml:space="preserve"> - atoms to do: 1714</w:t>
+      </w:r>
+    </w:p>
+    <w:p>
+      <w:pPr>
+        <w:rPr>
+          <w:rFonts w:ascii="Courier" w:hAnsi="Courier"/>
+          <w:sz w:val="16"/>
+          <w:szCs w:val="16"/>
+        </w:rPr>
+      </w:pPr>
+      <w:r>
+        <w:rPr>
+          <w:rFonts w:ascii="Courier" w:hAnsi="Courier"/>
+          <w:sz w:val="16"/>
+          <w:szCs w:val="16"/>
+        </w:rPr>
+        <w:t xml:space="preserve"> - path: /Users/greg/Desktop/Chimera.app/Contents/Resources/share/mapqp.py</w:t>
+      </w:r>
+    </w:p>
+    <w:p>
+      <w:pPr>
+        <w:rPr>
+          <w:rFonts w:ascii="Courier" w:hAnsi="Courier"/>
+          <w:sz w:val="16"/>
+          <w:szCs w:val="16"/>
+        </w:rPr>
+      </w:pPr>
+      <w:r>
+        <w:rPr>
+          <w:rFonts w:ascii="Courier" w:hAnsi="Courier"/>
+          <w:sz w:val="16"/>
+          <w:szCs w:val="16"/>
+        </w:rPr>
+        <w:t xml:space="preserve"> - on mac</w:t>
+      </w:r>
+    </w:p>
+    <w:p>
+      <w:pPr>
+        <w:rPr>
+          <w:rFonts w:ascii="Courier" w:hAnsi="Courier"/>
+          <w:sz w:val="16"/>
+          <w:szCs w:val="16"/>
+        </w:rPr>
+      </w:pPr>
+    </w:p>
+    <w:p>
+      <w:pPr>
+        <w:rPr>
+          <w:rFonts w:ascii="Courier" w:hAnsi="Courier"/>
+          <w:sz w:val="16"/>
+          <w:szCs w:val="16"/>
+        </w:rPr>
+      </w:pPr>
+      <w:r>
+        <w:rPr>
+          <w:rFonts w:ascii="Courier" w:hAnsi="Courier"/>
+          <w:sz w:val="16"/>
+          <w:szCs w:val="16"/>
+        </w:rPr>
+        <w:t>[...]</w:t>
+      </w:r>
+    </w:p>
+    <w:p>
+      <w:pPr>
+        <w:rPr>
+          <w:rFonts w:ascii="Courier" w:hAnsi="Courier"/>
+          <w:sz w:val="16"/>
+          <w:szCs w:val="16"/>
+        </w:rPr>
+      </w:pPr>
+    </w:p>
+    <w:p>
+      <w:pPr>
+        <w:rPr>
+          <w:rFonts w:ascii="Courier" w:hAnsi="Courier"/>
+          <w:sz w:val="16"/>
+          <w:szCs w:val="16"/>
+        </w:rPr>
+      </w:pPr>
+      <w:r>
+        <w:rPr>
+          <w:rFonts w:ascii="Courier" w:hAnsi="Courier"/>
+          <w:sz w:val="16"/>
+          <w:szCs w:val="16"/>
+        </w:rPr>
+        <w:t xml:space="preserve"> </w:t>
+      </w:r>
+      <w:r>
+        <w:rPr>
+          <w:rFonts w:ascii="Courier" w:hAnsi="Courier"/>
+          <w:sz w:val="16"/>
+          <w:szCs w:val="16"/>
+        </w:rPr>
+        <w:t>- done, time: 70.172916</w:t>
+      </w:r>
+    </w:p>
+    <w:p>
+      <w:pPr>
+        <w:rPr>
+          <w:rFonts w:ascii="Courier" w:hAnsi="Courier"/>
+          <w:sz w:val="16"/>
+          <w:szCs w:val="16"/>
+        </w:rPr>
+      </w:pPr>
+      <w:r>
+        <w:rPr>
+          <w:rFonts w:ascii="Courier" w:hAnsi="Courier"/>
+          <w:sz w:val="16"/>
+          <w:szCs w:val="16"/>
+        </w:rPr>
+        <w:t xml:space="preserve"> - done, time: 1 min, 10.2 sec</w:t>
+      </w:r>
+    </w:p>
+    <w:p>
+      <w:pPr>
+        <w:rPr>
+          <w:rFonts w:ascii="Courier" w:hAnsi="Courier"/>
+          <w:sz w:val="16"/>
+          <w:szCs w:val="16"/>
+        </w:rPr>
+      </w:pPr>
+      <w:r>
+        <w:rPr>
+          <w:rFonts w:ascii="Courier" w:hAnsi="Courier"/>
+          <w:sz w:val="16"/>
+          <w:szCs w:val="16"/>
+        </w:rPr>
+        <w:t xml:space="preserve">Saving </w:t>
+      </w:r>
+      <w:proofErr w:type="spellStart"/>
+      <w:r>
+        <w:rPr>
+          <w:rFonts w:ascii="Courier" w:hAnsi="Courier"/>
+          <w:sz w:val="16"/>
+          <w:szCs w:val="16"/>
+        </w:rPr>
+        <w:t>pdb</w:t>
+      </w:r>
+      <w:proofErr w:type="spellEnd"/>
+      <w:r>
+        <w:rPr>
+          <w:rFonts w:ascii="Courier" w:hAnsi="Courier"/>
+          <w:sz w:val="16"/>
+          <w:szCs w:val="16"/>
+        </w:rPr>
+        <w:t xml:space="preserve"> with Q-scores: /Users/</w:t>
+      </w:r>
+      <w:proofErr w:type="spellStart"/>
+      <w:r>
+        <w:rPr>
+          <w:rFonts w:ascii="Courier" w:hAnsi="Courier"/>
+          <w:sz w:val="16"/>
+          <w:szCs w:val="16"/>
+        </w:rPr>
+        <w:t>greg</w:t>
+      </w:r>
+      <w:proofErr w:type="spellEnd"/>
+      <w:r>
+        <w:rPr>
+          <w:rFonts w:ascii="Courier" w:hAnsi="Courier"/>
+          <w:sz w:val="16"/>
+          <w:szCs w:val="16"/>
+        </w:rPr>
+        <w:t>/_data/</w:t>
+      </w:r>
+      <w:proofErr w:type="spellStart"/>
+      <w:r>
+        <w:rPr>
+          <w:rFonts w:ascii="Courier" w:hAnsi="Courier"/>
+          <w:sz w:val="16"/>
+          <w:szCs w:val="16"/>
+        </w:rPr>
+        <w:t>mmetrics</w:t>
+      </w:r>
+      <w:proofErr w:type="spellEnd"/>
+      <w:r>
+        <w:rPr>
+          <w:rFonts w:ascii="Courier" w:hAnsi="Courier"/>
+          <w:sz w:val="16"/>
+          <w:szCs w:val="16"/>
+        </w:rPr>
+        <w:t>/emd_20026/3ajo__Q__emd_20026.pdb</w:t>
+      </w:r>
+    </w:p>
+    <w:p>
+      <w:pPr>
+        <w:rPr>
+          <w:rFonts w:ascii="Courier" w:hAnsi="Courier"/>
+          <w:sz w:val="16"/>
+          <w:szCs w:val="16"/>
+        </w:rPr>
+      </w:pPr>
+    </w:p>
+    <w:p>
+      <w:pPr>
+        <w:rPr>
+          <w:rFonts w:ascii="Courier" w:hAnsi="Courier"/>
+          <w:sz w:val="16"/>
+          <w:szCs w:val="16"/>
+        </w:rPr>
+      </w:pPr>
+      <w:r>
+        <w:rPr>
+          <w:rFonts w:ascii="Courier" w:hAnsi="Courier"/>
+          <w:sz w:val="16"/>
+          <w:szCs w:val="16"/>
+        </w:rPr>
+        <w:t>Q for 413 res...</w:t>
+      </w:r>
+    </w:p>
+    <w:p>
+      <w:pPr>
+        <w:rPr>
+          <w:rFonts w:ascii="Courier" w:hAnsi="Courier"/>
+          <w:sz w:val="16"/>
+          <w:szCs w:val="16"/>
+        </w:rPr>
+      </w:pPr>
+      <w:r>
+        <w:rPr>
+          <w:rFonts w:ascii="Courier" w:hAnsi="Courier"/>
+          <w:sz w:val="16"/>
+          <w:szCs w:val="16"/>
+        </w:rPr>
+        <w:t>Model Q-score: 0.776</w:t>
+      </w:r>
+    </w:p>
+    <w:p>
+      <w:pPr>
+        <w:rPr>
+          <w:rFonts w:ascii="Courier" w:hAnsi="Courier"/>
+          <w:sz w:val="16"/>
+          <w:szCs w:val="16"/>
+        </w:rPr>
+      </w:pPr>
+    </w:p>
+    <w:p>
+      <w:pPr>
+        <w:rPr>
+          <w:rFonts w:ascii="Courier" w:hAnsi="Courier"/>
+          <w:sz w:val="16"/>
+          <w:szCs w:val="16"/>
+        </w:rPr>
+      </w:pPr>
+      <w:r>
+        <w:rPr>
+          <w:rFonts w:ascii="Courier" w:hAnsi="Courier"/>
+          <w:sz w:val="16"/>
+          <w:szCs w:val="16"/>
+        </w:rPr>
+        <w:t>Chain</w:t>
+      </w:r>
+      <w:r>
+        <w:rPr>
+          <w:rFonts w:ascii="Courier" w:hAnsi="Courier"/>
+          <w:sz w:val="16"/>
+          <w:szCs w:val="16"/>
+        </w:rPr>
+        <w:tab/>
+      </w:r>
+      <w:proofErr w:type="spellStart"/>
+      <w:r>
+        <w:rPr>
+          <w:rFonts w:ascii="Courier" w:hAnsi="Courier"/>
+          <w:sz w:val="16"/>
+          <w:szCs w:val="16"/>
+        </w:rPr>
+        <w:t>Avg.Q</w:t>
+      </w:r>
+      <w:proofErr w:type="spellEnd"/>
+      <w:r>
+        <w:rPr>
+          <w:rFonts w:ascii="Courier" w:hAnsi="Courier"/>
+          <w:sz w:val="16"/>
+          <w:szCs w:val="16"/>
+        </w:rPr>
+        <w:t>-score</w:t>
+      </w:r>
+      <w:r>
+        <w:rPr>
+          <w:rFonts w:ascii="Courier" w:hAnsi="Courier"/>
+          <w:sz w:val="16"/>
+          <w:szCs w:val="16"/>
+        </w:rPr>
+        <w:tab/>
+      </w:r>
+      <w:proofErr w:type="spellStart"/>
+      <w:r>
+        <w:rPr>
+          <w:rFonts w:ascii="Courier" w:hAnsi="Courier"/>
+          <w:sz w:val="16"/>
+          <w:szCs w:val="16"/>
+        </w:rPr>
+        <w:t>Est.Res</w:t>
+      </w:r>
+      <w:proofErr w:type="spellEnd"/>
+      <w:r>
+        <w:rPr>
+          <w:rFonts w:ascii="Courier" w:hAnsi="Courier"/>
+          <w:sz w:val="16"/>
+          <w:szCs w:val="16"/>
+        </w:rPr>
+        <w:t>.(A)</w:t>
+      </w:r>
+    </w:p>
+    <w:p>
+      <w:pPr>
+        <w:rPr>
+          <w:rFonts w:ascii="Courier" w:hAnsi="Courier"/>
+          <w:sz w:val="16"/>
+          <w:szCs w:val="16"/>
+        </w:rPr>
+      </w:pPr>
+      <w:r>
+        <w:rPr>
+          <w:rFonts w:ascii="Courier" w:hAnsi="Courier"/>
+          <w:sz w:val="16"/>
+          <w:szCs w:val="16"/>
+        </w:rPr>
+        <w:t xml:space="preserve"> chain A (</w:t>
+      </w:r>
+      <w:proofErr w:type="spellStart"/>
+      <w:r>
+        <w:rPr>
+          <w:rFonts w:ascii="Courier" w:hAnsi="Courier"/>
+          <w:sz w:val="16"/>
+          <w:szCs w:val="16"/>
+        </w:rPr>
+        <w:t>hoh</w:t>
+      </w:r>
+      <w:proofErr w:type="spellEnd"/>
+      <w:r>
+        <w:rPr>
+          <w:rFonts w:ascii="Courier" w:hAnsi="Courier"/>
+          <w:sz w:val="16"/>
+          <w:szCs w:val="16"/>
+        </w:rPr>
+        <w:t>)</w:t>
+      </w:r>
+      <w:r>
+        <w:rPr>
+          <w:rFonts w:ascii="Courier" w:hAnsi="Courier"/>
+          <w:sz w:val="16"/>
+          <w:szCs w:val="16"/>
+        </w:rPr>
+        <w:tab/>
+        <w:t>0.506</w:t>
+      </w:r>
+      <w:r>
+        <w:rPr>
+          <w:rFonts w:ascii="Courier" w:hAnsi="Courier"/>
+          <w:sz w:val="16"/>
+          <w:szCs w:val="16"/>
+        </w:rPr>
+        <w:tab/>
+        <w:t>3.45</w:t>
+      </w:r>
+    </w:p>
+    <w:p>
+      <w:pPr>
+        <w:rPr>
+          <w:rFonts w:ascii="Courier" w:hAnsi="Courier"/>
+          <w:sz w:val="16"/>
+          <w:szCs w:val="16"/>
+        </w:rPr>
+      </w:pPr>
+      <w:r>
+        <w:rPr>
+          <w:rFonts w:ascii="Courier" w:hAnsi="Courier"/>
+          <w:sz w:val="16"/>
+          <w:szCs w:val="16"/>
+        </w:rPr>
+        <w:t xml:space="preserve"> chain A (mg)</w:t>
+      </w:r>
+      <w:r>
+        <w:rPr>
+          <w:rFonts w:ascii="Courier" w:hAnsi="Courier"/>
+          <w:sz w:val="16"/>
+          <w:szCs w:val="16"/>
+        </w:rPr>
+        <w:tab/>
+        <w:t>0.510</w:t>
+      </w:r>
+      <w:r>
+        <w:rPr>
+          <w:rFonts w:ascii="Courier" w:hAnsi="Courier"/>
+          <w:sz w:val="16"/>
+          <w:szCs w:val="16"/>
+        </w:rPr>
+        <w:tab/>
+        <w:t>3.42</w:t>
+      </w:r>
+    </w:p>
+    <w:p>
+      <w:pPr>
+        <w:rPr>
+          <w:rFonts w:ascii="Courier" w:hAnsi="Courier"/>
+          <w:sz w:val="16"/>
+          <w:szCs w:val="16"/>
+        </w:rPr>
+      </w:pPr>
+      <w:r>
+        <w:rPr>
+          <w:rFonts w:ascii="Courier" w:hAnsi="Courier"/>
+          <w:sz w:val="16"/>
+          <w:szCs w:val="16"/>
+        </w:rPr>
+        <w:t xml:space="preserve"> chain A (protein)</w:t>
+      </w:r>
+      <w:r>
+        <w:rPr>
+          <w:rFonts w:ascii="Courier" w:hAnsi="Courier"/>
+          <w:sz w:val="16"/>
+          <w:szCs w:val="16"/>
+        </w:rPr>
+        <w:tab/>
+        <w:t>0.820</w:t>
+      </w:r>
+      <w:r>
+        <w:rPr>
+          <w:rFonts w:ascii="Courier" w:hAnsi="Courier"/>
+          <w:sz w:val="16"/>
+          <w:szCs w:val="16"/>
+        </w:rPr>
+        <w:tab/>
+        <w:t>1.69</w:t>
+      </w:r>
+    </w:p>
+    <w:p>
+      <w:pPr>
+        <w:rPr>
+          <w:rFonts w:ascii="Courier" w:hAnsi="Courier"/>
+          <w:sz w:val="16"/>
+          <w:szCs w:val="16"/>
+        </w:rPr>
+      </w:pPr>
+    </w:p>
+    <w:p>
+      <w:pPr>
+        <w:rPr>
+          <w:rFonts w:ascii="Courier" w:hAnsi="Courier"/>
+          <w:sz w:val="16"/>
+          <w:szCs w:val="16"/>
+        </w:rPr>
+      </w:pPr>
+      <w:r>
+        <w:rPr>
+          <w:rFonts w:ascii="Courier" w:hAnsi="Courier"/>
+          <w:sz w:val="16"/>
+          <w:szCs w:val="16"/>
+        </w:rPr>
+        <w:t>Type</w:t>
+      </w:r>
+      <w:r>
+        <w:rPr>
+          <w:rFonts w:ascii="Courier" w:hAnsi="Courier"/>
+          <w:sz w:val="16"/>
+          <w:szCs w:val="16"/>
+        </w:rPr>
+        <w:tab/>
+      </w:r>
+      <w:proofErr w:type="spellStart"/>
+      <w:r>
+        <w:rPr>
+          <w:rFonts w:ascii="Courier" w:hAnsi="Courier"/>
+          <w:sz w:val="16"/>
+          <w:szCs w:val="16"/>
+        </w:rPr>
+        <w:t>Avg.Q</w:t>
+      </w:r>
+      <w:proofErr w:type="spellEnd"/>
+      <w:r>
+        <w:rPr>
+          <w:rFonts w:ascii="Courier" w:hAnsi="Courier"/>
+          <w:sz w:val="16"/>
+          <w:szCs w:val="16"/>
+        </w:rPr>
+        <w:t>-score</w:t>
+      </w:r>
+      <w:r>
+        <w:rPr>
+          <w:rFonts w:ascii="Courier" w:hAnsi="Courier"/>
+          <w:sz w:val="16"/>
+          <w:szCs w:val="16"/>
+        </w:rPr>
+        <w:tab/>
+      </w:r>
+      <w:proofErr w:type="spellStart"/>
+      <w:r>
+        <w:rPr>
+          <w:rFonts w:ascii="Courier" w:hAnsi="Courier"/>
+          <w:sz w:val="16"/>
+          <w:szCs w:val="16"/>
+        </w:rPr>
+        <w:t>Est.Res</w:t>
+      </w:r>
+      <w:proofErr w:type="spellEnd"/>
+      <w:r>
+        <w:rPr>
+          <w:rFonts w:ascii="Courier" w:hAnsi="Courier"/>
+          <w:sz w:val="16"/>
+          <w:szCs w:val="16"/>
+        </w:rPr>
+        <w:t>.(A)</w:t>
+      </w:r>
+    </w:p>
+    <w:p>
+      <w:pPr>
+        <w:rPr>
+          <w:rFonts w:ascii="Courier" w:hAnsi="Courier"/>
+          <w:sz w:val="16"/>
+          <w:szCs w:val="16"/>
+        </w:rPr>
+      </w:pPr>
+      <w:r>
+        <w:rPr>
+          <w:rFonts w:ascii="Courier" w:hAnsi="Courier"/>
+          <w:sz w:val="16"/>
+          <w:szCs w:val="16"/>
+        </w:rPr>
+        <w:t xml:space="preserve"> Protein</w:t>
+      </w:r>
+      <w:r>
+        <w:rPr>
+          <w:rFonts w:ascii="Courier" w:hAnsi="Courier"/>
+          <w:sz w:val="16"/>
+          <w:szCs w:val="16"/>
+        </w:rPr>
+        <w:tab/>
+        <w:t>0.820</w:t>
+      </w:r>
+      <w:r>
+        <w:rPr>
+          <w:rFonts w:ascii="Courier" w:hAnsi="Courier"/>
+          <w:sz w:val="16"/>
+          <w:szCs w:val="16"/>
+        </w:rPr>
+        <w:tab/>
+        <w:t>1.69</w:t>
+      </w:r>
+    </w:p>
+    <w:p>
+      <w:pPr>
+        <w:rPr>
+          <w:rFonts w:ascii="Courier" w:hAnsi="Courier"/>
+          <w:sz w:val="16"/>
+          <w:szCs w:val="16"/>
+        </w:rPr>
+      </w:pPr>
+      <w:r>
+        <w:rPr>
+          <w:rFonts w:ascii="Courier" w:hAnsi="Courier"/>
+          <w:sz w:val="16"/>
+          <w:szCs w:val="16"/>
+        </w:rPr>
+        <w:t xml:space="preserve"> MG</w:t>
+      </w:r>
+      <w:r>
+        <w:rPr>
+          <w:rFonts w:ascii="Courier" w:hAnsi="Courier"/>
+          <w:sz w:val="16"/>
+          <w:szCs w:val="16"/>
+        </w:rPr>
+        <w:tab/>
+        <w:t>0.510</w:t>
+      </w:r>
+      <w:r>
+        <w:rPr>
+          <w:rFonts w:ascii="Courier" w:hAnsi="Courier"/>
+          <w:sz w:val="16"/>
+          <w:szCs w:val="16"/>
+        </w:rPr>
+        <w:tab/>
+        <w:t>3.42</w:t>
+      </w:r>
+    </w:p>
+    <w:p>
+      <w:pPr>
+        <w:rPr>
+          <w:rFonts w:ascii="Courier" w:hAnsi="Courier"/>
+          <w:sz w:val="16"/>
+          <w:szCs w:val="16"/>
+        </w:rPr>
+      </w:pPr>
+      <w:r>
+        <w:rPr>
+          <w:rFonts w:ascii="Courier" w:hAnsi="Courier"/>
+          <w:sz w:val="16"/>
+          <w:szCs w:val="16"/>
+        </w:rPr>
+        <w:t xml:space="preserve"> HOH</w:t>
+      </w:r>
+      <w:r>
+        <w:rPr>
+          <w:rFonts w:ascii="Courier" w:hAnsi="Courier"/>
+          <w:sz w:val="16"/>
+          <w:szCs w:val="16"/>
+        </w:rPr>
+        <w:tab/>
+        <w:t>0.506</w:t>
+      </w:r>
+      <w:r>
+        <w:rPr>
+          <w:rFonts w:ascii="Courier" w:hAnsi="Courier"/>
+          <w:sz w:val="16"/>
+          <w:szCs w:val="16"/>
+        </w:rPr>
+        <w:tab/>
+        <w:t>3.45</w:t>
+      </w:r>
+    </w:p>
+    <w:p>
+      <w:pPr>
+        <w:rPr>
+          <w:rFonts w:ascii="Courier" w:hAnsi="Courier"/>
+          <w:sz w:val="16"/>
+          <w:szCs w:val="16"/>
+        </w:rPr>
+      </w:pPr>
+    </w:p>
+    <w:p>
+      <w:pPr>
+        <w:rPr>
+          <w:rFonts w:ascii="Courier" w:hAnsi="Courier"/>
+          <w:sz w:val="16"/>
+          <w:szCs w:val="16"/>
+        </w:rPr>
+      </w:pPr>
+      <w:r>
+        <w:rPr>
+          <w:rFonts w:ascii="Courier" w:hAnsi="Courier"/>
+          <w:sz w:val="16"/>
+          <w:szCs w:val="16"/>
+        </w:rPr>
+        <w:t xml:space="preserve">Map: </w:t>
+      </w:r>
+      <w:r>
+        <w:rPr>
+          <w:rFonts w:ascii="Courier" w:hAnsi="Courier"/>
+          <w:sz w:val="16"/>
+          <w:szCs w:val="16"/>
+        </w:rPr>
+        <w:t>emd_20026.map</w:t>
+      </w:r>
+      <w:r>
+        <w:rPr>
+          <w:rFonts w:ascii="Courier" w:hAnsi="Courier"/>
+          <w:sz w:val="16"/>
+          <w:szCs w:val="16"/>
+        </w:rPr>
+        <w:t xml:space="preserve">, Model: </w:t>
+      </w:r>
+      <w:r>
+        <w:rPr>
+          <w:rFonts w:ascii="Courier" w:hAnsi="Courier"/>
+          <w:sz w:val="16"/>
+          <w:szCs w:val="16"/>
+        </w:rPr>
+        <w:t>3ajo</w:t>
+      </w:r>
+      <w:r>
+        <w:rPr>
+          <w:rFonts w:ascii="Courier" w:hAnsi="Courier"/>
+          <w:sz w:val="16"/>
+          <w:szCs w:val="16"/>
+        </w:rPr>
+        <w:t>.pdb</w:t>
+      </w:r>
+    </w:p>
+    <w:p>
+      <w:pPr>
+        <w:rPr>
+          <w:rFonts w:ascii="Courier" w:hAnsi="Courier"/>
+          <w:sz w:val="16"/>
+          <w:szCs w:val="16"/>
+        </w:rPr>
+      </w:pPr>
+      <w:r>
+        <w:rPr>
+          <w:rFonts w:ascii="Courier" w:hAnsi="Courier"/>
+          <w:sz w:val="16"/>
+          <w:szCs w:val="16"/>
+        </w:rPr>
+        <w:t xml:space="preserve"> --&gt; avg. Q score: 0.</w:t>
+      </w:r>
+      <w:r>
+        <w:rPr>
+          <w:rFonts w:ascii="Courier" w:hAnsi="Courier"/>
+          <w:sz w:val="16"/>
+          <w:szCs w:val="16"/>
+        </w:rPr>
+        <w:t>776</w:t>
+      </w:r>
+    </w:p>
+    <w:p>
+      <w:pPr>
+        <w:rPr>
+          <w:sz w:val="16"/>
+          <w:szCs w:val="16"/>
+        </w:rPr>
+      </w:pPr>
+    </w:p>
+    <w:p>
+      <w:pPr>
+        <w:rPr>
+          <w:rFonts w:ascii="Courier" w:hAnsi="Courier"/>
+          <w:sz w:val="16"/>
+          <w:szCs w:val="16"/>
+        </w:rPr>
+      </w:pPr>
+      <w:r>
+        <w:rPr>
+          <w:rFonts w:ascii="Courier" w:hAnsi="Courier"/>
+          <w:sz w:val="16"/>
+          <w:szCs w:val="16"/>
+        </w:rPr>
+        <w:t>Saving per-chain &amp; per-residue Q</w:t>
+      </w:r>
+      <w:r>
+        <w:rPr>
+          <w:rFonts w:ascii="Courier" w:hAnsi="Courier"/>
+          <w:sz w:val="16"/>
+          <w:szCs w:val="16"/>
+        </w:rPr>
+        <w:t>-</w:t>
+      </w:r>
+      <w:r>
+        <w:rPr>
+          <w:rFonts w:ascii="Courier" w:hAnsi="Courier"/>
+          <w:sz w:val="16"/>
+          <w:szCs w:val="16"/>
+        </w:rPr>
+        <w:t>s</w:t>
+      </w:r>
+      <w:r>
+        <w:rPr>
+          <w:rFonts w:ascii="Courier" w:hAnsi="Courier"/>
+          <w:sz w:val="16"/>
+          <w:szCs w:val="16"/>
+        </w:rPr>
+        <w:t>cores</w:t>
       </w:r>
       <w:bookmarkStart w:id="0" w:name="_GoBack"/>
       <w:bookmarkEnd w:id="0"/>
-    </w:p>
-    <w:p/>
-    <w:p>
-      <w:r>
-        <w:t>T</w:t>
-      </w:r>
-      <w:r>
-        <w:t>he output should be something like this</w:t>
-      </w:r>
-      <w:r>
-        <w:t xml:space="preserve"> (will vary slightly depending on whether multi-processing was used or not</w:t>
-      </w:r>
-      <w:r>
-        <w:t>, and whether more than one model was specified</w:t>
-      </w:r>
-      <w:r>
-        <w:t>):</w:t>
-      </w:r>
-    </w:p>
-    <w:p/>
-    <w:p>
-      <w:pPr>
-        <w:rPr>
-          <w:rFonts w:ascii="Courier" w:hAnsi="Courier"/>
-          <w:sz w:val="16"/>
-          <w:szCs w:val="16"/>
-        </w:rPr>
-      </w:pPr>
-      <w:r>
-        <w:rPr>
-          <w:rFonts w:ascii="Courier" w:hAnsi="Courier"/>
-          <w:sz w:val="16"/>
-          <w:szCs w:val="16"/>
-        </w:rPr>
-        <w:t>Q Scores</w:t>
-      </w:r>
       <w:r>
         <w:rPr>
           <w:rFonts w:ascii="Courier" w:hAnsi="Courier"/>
@@ -312,24 +1213,24 @@
           <w:sz w:val="16"/>
           <w:szCs w:val="16"/>
         </w:rPr>
-        <w:t xml:space="preserve"> - map: emd_20026.map</w:t>
-      </w:r>
-    </w:p>
-    <w:p>
-      <w:pPr>
-        <w:rPr>
-          <w:rFonts w:ascii="Courier" w:hAnsi="Courier"/>
-          <w:sz w:val="16"/>
-          <w:szCs w:val="16"/>
-        </w:rPr>
-      </w:pPr>
-      <w:r>
-        <w:rPr>
-          <w:rFonts w:ascii="Courier" w:hAnsi="Courier"/>
-          <w:sz w:val="16"/>
-          <w:szCs w:val="16"/>
-        </w:rPr>
-        <w:t xml:space="preserve"> - </w:t>
+        <w:t xml:space="preserve"> -&gt; res= 1.75</w:t>
+      </w:r>
+    </w:p>
+    <w:p>
+      <w:pPr>
+        <w:rPr>
+          <w:rFonts w:ascii="Courier" w:hAnsi="Courier"/>
+          <w:sz w:val="16"/>
+          <w:szCs w:val="16"/>
+        </w:rPr>
+      </w:pPr>
+      <w:r>
+        <w:rPr>
+          <w:rFonts w:ascii="Courier" w:hAnsi="Courier"/>
+          <w:sz w:val="16"/>
+          <w:szCs w:val="16"/>
+        </w:rPr>
+        <w:t xml:space="preserve"> -&gt; file: /Users/</w:t>
       </w:r>
       <w:proofErr w:type="spellStart"/>
       <w:r>
@@ -338,7 +1239,7 @@
           <w:sz w:val="16"/>
           <w:szCs w:val="16"/>
         </w:rPr>
-        <w:t>mol</w:t>
+        <w:t>greg</w:t>
       </w:r>
       <w:proofErr w:type="spellEnd"/>
       <w:r>
@@ -347,41 +1248,7 @@
           <w:sz w:val="16"/>
           <w:szCs w:val="16"/>
         </w:rPr>
-        <w:t>: 3ajo.pdb, chain: _all_</w:t>
-      </w:r>
-    </w:p>
-    <w:p>
-      <w:pPr>
-        <w:rPr>
-          <w:rFonts w:ascii="Courier" w:hAnsi="Courier"/>
-          <w:sz w:val="16"/>
-          <w:szCs w:val="16"/>
-        </w:rPr>
-      </w:pPr>
-      <w:r>
-        <w:rPr>
-          <w:rFonts w:ascii="Courier" w:hAnsi="Courier"/>
-          <w:sz w:val="16"/>
-          <w:szCs w:val="16"/>
-        </w:rPr>
-        <w:t xml:space="preserve"> - sigma: 0.50</w:t>
-      </w:r>
-    </w:p>
-    <w:p>
-      <w:pPr>
-        <w:rPr>
-          <w:rFonts w:ascii="Courier" w:hAnsi="Courier"/>
-          <w:sz w:val="16"/>
-          <w:szCs w:val="16"/>
-        </w:rPr>
-      </w:pPr>
-      <w:r>
-        <w:rPr>
-          <w:rFonts w:ascii="Courier" w:hAnsi="Courier"/>
-          <w:sz w:val="16"/>
-          <w:szCs w:val="16"/>
-        </w:rPr>
-        <w:t xml:space="preserve"> - mind: -0.061, </w:t>
+        <w:t>/_data/maps2/</w:t>
       </w:r>
       <w:proofErr w:type="spellStart"/>
       <w:r>
@@ -390,7 +1257,7 @@
           <w:sz w:val="16"/>
           <w:szCs w:val="16"/>
         </w:rPr>
-        <w:t>maxd</w:t>
+        <w:t>FerritinT</w:t>
       </w:r>
       <w:proofErr w:type="spellEnd"/>
       <w:r>
@@ -399,709 +1266,7 @@
           <w:sz w:val="16"/>
           <w:szCs w:val="16"/>
         </w:rPr>
-        <w:t>: 0.109</w:t>
-      </w:r>
-    </w:p>
-    <w:p>
-      <w:pPr>
-        <w:rPr>
-          <w:rFonts w:ascii="Courier" w:hAnsi="Courier"/>
-          <w:sz w:val="16"/>
-          <w:szCs w:val="16"/>
-        </w:rPr>
-      </w:pPr>
-      <w:r>
-        <w:rPr>
-          <w:rFonts w:ascii="Courier" w:hAnsi="Courier"/>
-          <w:sz w:val="16"/>
-          <w:szCs w:val="16"/>
-        </w:rPr>
-        <w:t xml:space="preserve"> - atoms to do: 1714</w:t>
-      </w:r>
-    </w:p>
-    <w:p>
-      <w:pPr>
-        <w:rPr>
-          <w:rFonts w:ascii="Courier" w:hAnsi="Courier"/>
-          <w:sz w:val="16"/>
-          <w:szCs w:val="16"/>
-        </w:rPr>
-      </w:pPr>
-      <w:r>
-        <w:rPr>
-          <w:rFonts w:ascii="Courier" w:hAnsi="Courier"/>
-          <w:sz w:val="16"/>
-          <w:szCs w:val="16"/>
-        </w:rPr>
-        <w:t xml:space="preserve"> - path: /Users/greg/Desktop/Chimera.app/Contents/Resources/share/mapqp.py</w:t>
-      </w:r>
-    </w:p>
-    <w:p>
-      <w:pPr>
-        <w:rPr>
-          <w:rFonts w:ascii="Courier" w:hAnsi="Courier"/>
-          <w:sz w:val="16"/>
-          <w:szCs w:val="16"/>
-        </w:rPr>
-      </w:pPr>
-      <w:r>
-        <w:rPr>
-          <w:rFonts w:ascii="Courier" w:hAnsi="Courier"/>
-          <w:sz w:val="16"/>
-          <w:szCs w:val="16"/>
-        </w:rPr>
-        <w:t xml:space="preserve"> - on mac</w:t>
-      </w:r>
-    </w:p>
-    <w:p>
-      <w:pPr>
-        <w:rPr>
-          <w:rFonts w:ascii="Courier" w:hAnsi="Courier"/>
-          <w:sz w:val="16"/>
-          <w:szCs w:val="16"/>
-        </w:rPr>
-      </w:pPr>
-    </w:p>
-    <w:p>
-      <w:pPr>
-        <w:rPr>
-          <w:rFonts w:ascii="Courier" w:hAnsi="Courier"/>
-          <w:sz w:val="16"/>
-          <w:szCs w:val="16"/>
-        </w:rPr>
-      </w:pPr>
-      <w:r>
-        <w:rPr>
-          <w:rFonts w:ascii="Courier" w:hAnsi="Courier"/>
-          <w:sz w:val="16"/>
-          <w:szCs w:val="16"/>
-        </w:rPr>
-        <w:t>[...]</w:t>
-      </w:r>
-    </w:p>
-    <w:p>
-      <w:pPr>
-        <w:rPr>
-          <w:rFonts w:ascii="Courier" w:hAnsi="Courier"/>
-          <w:sz w:val="16"/>
-          <w:szCs w:val="16"/>
-        </w:rPr>
-      </w:pPr>
-    </w:p>
-    <w:p>
-      <w:pPr>
-        <w:rPr>
-          <w:rFonts w:ascii="Courier" w:hAnsi="Courier"/>
-          <w:sz w:val="16"/>
-          <w:szCs w:val="16"/>
-        </w:rPr>
-      </w:pPr>
-      <w:r>
-        <w:rPr>
-          <w:rFonts w:ascii="Courier" w:hAnsi="Courier"/>
-          <w:sz w:val="16"/>
-          <w:szCs w:val="16"/>
-        </w:rPr>
-        <w:t xml:space="preserve"> </w:t>
-      </w:r>
-      <w:r>
-        <w:rPr>
-          <w:rFonts w:ascii="Courier" w:hAnsi="Courier"/>
-          <w:sz w:val="16"/>
-          <w:szCs w:val="16"/>
-        </w:rPr>
-        <w:t>- done, time: 70.172916</w:t>
-      </w:r>
-    </w:p>
-    <w:p>
-      <w:pPr>
-        <w:rPr>
-          <w:rFonts w:ascii="Courier" w:hAnsi="Courier"/>
-          <w:sz w:val="16"/>
-          <w:szCs w:val="16"/>
-        </w:rPr>
-      </w:pPr>
-      <w:r>
-        <w:rPr>
-          <w:rFonts w:ascii="Courier" w:hAnsi="Courier"/>
-          <w:sz w:val="16"/>
-          <w:szCs w:val="16"/>
-        </w:rPr>
-        <w:t xml:space="preserve"> - done, time: 1 min, 10.2 sec</w:t>
-      </w:r>
-    </w:p>
-    <w:p>
-      <w:pPr>
-        <w:rPr>
-          <w:rFonts w:ascii="Courier" w:hAnsi="Courier"/>
-          <w:sz w:val="16"/>
-          <w:szCs w:val="16"/>
-        </w:rPr>
-      </w:pPr>
-      <w:r>
-        <w:rPr>
-          <w:rFonts w:ascii="Courier" w:hAnsi="Courier"/>
-          <w:sz w:val="16"/>
-          <w:szCs w:val="16"/>
-        </w:rPr>
-        <w:t xml:space="preserve">Saving </w:t>
-      </w:r>
-      <w:proofErr w:type="spellStart"/>
-      <w:r>
-        <w:rPr>
-          <w:rFonts w:ascii="Courier" w:hAnsi="Courier"/>
-          <w:sz w:val="16"/>
-          <w:szCs w:val="16"/>
-        </w:rPr>
-        <w:t>pdb</w:t>
-      </w:r>
-      <w:proofErr w:type="spellEnd"/>
-      <w:r>
-        <w:rPr>
-          <w:rFonts w:ascii="Courier" w:hAnsi="Courier"/>
-          <w:sz w:val="16"/>
-          <w:szCs w:val="16"/>
-        </w:rPr>
-        <w:t xml:space="preserve"> with Q-scores: /Users/</w:t>
-      </w:r>
-      <w:proofErr w:type="spellStart"/>
-      <w:r>
-        <w:rPr>
-          <w:rFonts w:ascii="Courier" w:hAnsi="Courier"/>
-          <w:sz w:val="16"/>
-          <w:szCs w:val="16"/>
-        </w:rPr>
-        <w:t>greg</w:t>
-      </w:r>
-      <w:proofErr w:type="spellEnd"/>
-      <w:r>
-        <w:rPr>
-          <w:rFonts w:ascii="Courier" w:hAnsi="Courier"/>
-          <w:sz w:val="16"/>
-          <w:szCs w:val="16"/>
-        </w:rPr>
-        <w:t>/_data/</w:t>
-      </w:r>
-      <w:proofErr w:type="spellStart"/>
-      <w:r>
-        <w:rPr>
-          <w:rFonts w:ascii="Courier" w:hAnsi="Courier"/>
-          <w:sz w:val="16"/>
-          <w:szCs w:val="16"/>
-        </w:rPr>
-        <w:t>mmetrics</w:t>
-      </w:r>
-      <w:proofErr w:type="spellEnd"/>
-      <w:r>
-        <w:rPr>
-          <w:rFonts w:ascii="Courier" w:hAnsi="Courier"/>
-          <w:sz w:val="16"/>
-          <w:szCs w:val="16"/>
-        </w:rPr>
-        <w:t>/emd_20026/3ajo__Q__emd_20026.pdb</w:t>
-      </w:r>
-    </w:p>
-    <w:p>
-      <w:pPr>
-        <w:rPr>
-          <w:rFonts w:ascii="Courier" w:hAnsi="Courier"/>
-          <w:sz w:val="16"/>
-          <w:szCs w:val="16"/>
-        </w:rPr>
-      </w:pPr>
-    </w:p>
-    <w:p>
-      <w:pPr>
-        <w:rPr>
-          <w:rFonts w:ascii="Courier" w:hAnsi="Courier"/>
-          <w:sz w:val="16"/>
-          <w:szCs w:val="16"/>
-        </w:rPr>
-      </w:pPr>
-      <w:r>
-        <w:rPr>
-          <w:rFonts w:ascii="Courier" w:hAnsi="Courier"/>
-          <w:sz w:val="16"/>
-          <w:szCs w:val="16"/>
-        </w:rPr>
-        <w:t>Q for 413 res...</w:t>
-      </w:r>
-    </w:p>
-    <w:p>
-      <w:pPr>
-        <w:rPr>
-          <w:rFonts w:ascii="Courier" w:hAnsi="Courier"/>
-          <w:sz w:val="16"/>
-          <w:szCs w:val="16"/>
-        </w:rPr>
-      </w:pPr>
-      <w:r>
-        <w:rPr>
-          <w:rFonts w:ascii="Courier" w:hAnsi="Courier"/>
-          <w:sz w:val="16"/>
-          <w:szCs w:val="16"/>
-        </w:rPr>
-        <w:t>Model Q-score: 0.776</w:t>
-      </w:r>
-    </w:p>
-    <w:p>
-      <w:pPr>
-        <w:rPr>
-          <w:rFonts w:ascii="Courier" w:hAnsi="Courier"/>
-          <w:sz w:val="16"/>
-          <w:szCs w:val="16"/>
-        </w:rPr>
-      </w:pPr>
-    </w:p>
-    <w:p>
-      <w:pPr>
-        <w:rPr>
-          <w:rFonts w:ascii="Courier" w:hAnsi="Courier"/>
-          <w:sz w:val="16"/>
-          <w:szCs w:val="16"/>
-        </w:rPr>
-      </w:pPr>
-      <w:r>
-        <w:rPr>
-          <w:rFonts w:ascii="Courier" w:hAnsi="Courier"/>
-          <w:sz w:val="16"/>
-          <w:szCs w:val="16"/>
-        </w:rPr>
-        <w:t>Chain</w:t>
-      </w:r>
-      <w:r>
-        <w:rPr>
-          <w:rFonts w:ascii="Courier" w:hAnsi="Courier"/>
-          <w:sz w:val="16"/>
-          <w:szCs w:val="16"/>
-        </w:rPr>
-        <w:tab/>
-      </w:r>
-      <w:proofErr w:type="spellStart"/>
-      <w:r>
-        <w:rPr>
-          <w:rFonts w:ascii="Courier" w:hAnsi="Courier"/>
-          <w:sz w:val="16"/>
-          <w:szCs w:val="16"/>
-        </w:rPr>
-        <w:t>Avg.Q</w:t>
-      </w:r>
-      <w:proofErr w:type="spellEnd"/>
-      <w:r>
-        <w:rPr>
-          <w:rFonts w:ascii="Courier" w:hAnsi="Courier"/>
-          <w:sz w:val="16"/>
-          <w:szCs w:val="16"/>
-        </w:rPr>
-        <w:t>-score</w:t>
-      </w:r>
-      <w:r>
-        <w:rPr>
-          <w:rFonts w:ascii="Courier" w:hAnsi="Courier"/>
-          <w:sz w:val="16"/>
-          <w:szCs w:val="16"/>
-        </w:rPr>
-        <w:tab/>
-      </w:r>
-      <w:proofErr w:type="spellStart"/>
-      <w:r>
-        <w:rPr>
-          <w:rFonts w:ascii="Courier" w:hAnsi="Courier"/>
-          <w:sz w:val="16"/>
-          <w:szCs w:val="16"/>
-        </w:rPr>
-        <w:t>Est.Res</w:t>
-      </w:r>
-      <w:proofErr w:type="spellEnd"/>
-      <w:r>
-        <w:rPr>
-          <w:rFonts w:ascii="Courier" w:hAnsi="Courier"/>
-          <w:sz w:val="16"/>
-          <w:szCs w:val="16"/>
-        </w:rPr>
-        <w:t>.(A)</w:t>
-      </w:r>
-    </w:p>
-    <w:p>
-      <w:pPr>
-        <w:rPr>
-          <w:rFonts w:ascii="Courier" w:hAnsi="Courier"/>
-          <w:sz w:val="16"/>
-          <w:szCs w:val="16"/>
-        </w:rPr>
-      </w:pPr>
-      <w:r>
-        <w:rPr>
-          <w:rFonts w:ascii="Courier" w:hAnsi="Courier"/>
-          <w:sz w:val="16"/>
-          <w:szCs w:val="16"/>
-        </w:rPr>
-        <w:t xml:space="preserve"> chain A (</w:t>
-      </w:r>
-      <w:proofErr w:type="spellStart"/>
-      <w:r>
-        <w:rPr>
-          <w:rFonts w:ascii="Courier" w:hAnsi="Courier"/>
-          <w:sz w:val="16"/>
-          <w:szCs w:val="16"/>
-        </w:rPr>
-        <w:t>hoh</w:t>
-      </w:r>
-      <w:proofErr w:type="spellEnd"/>
-      <w:r>
-        <w:rPr>
-          <w:rFonts w:ascii="Courier" w:hAnsi="Courier"/>
-          <w:sz w:val="16"/>
-          <w:szCs w:val="16"/>
-        </w:rPr>
-        <w:t>)</w:t>
-      </w:r>
-      <w:r>
-        <w:rPr>
-          <w:rFonts w:ascii="Courier" w:hAnsi="Courier"/>
-          <w:sz w:val="16"/>
-          <w:szCs w:val="16"/>
-        </w:rPr>
-        <w:tab/>
-        <w:t>0.506</w:t>
-      </w:r>
-      <w:r>
-        <w:rPr>
-          <w:rFonts w:ascii="Courier" w:hAnsi="Courier"/>
-          <w:sz w:val="16"/>
-          <w:szCs w:val="16"/>
-        </w:rPr>
-        <w:tab/>
-        <w:t>3.45</w:t>
-      </w:r>
-    </w:p>
-    <w:p>
-      <w:pPr>
-        <w:rPr>
-          <w:rFonts w:ascii="Courier" w:hAnsi="Courier"/>
-          <w:sz w:val="16"/>
-          <w:szCs w:val="16"/>
-        </w:rPr>
-      </w:pPr>
-      <w:r>
-        <w:rPr>
-          <w:rFonts w:ascii="Courier" w:hAnsi="Courier"/>
-          <w:sz w:val="16"/>
-          <w:szCs w:val="16"/>
-        </w:rPr>
-        <w:t xml:space="preserve"> chain A (mg)</w:t>
-      </w:r>
-      <w:r>
-        <w:rPr>
-          <w:rFonts w:ascii="Courier" w:hAnsi="Courier"/>
-          <w:sz w:val="16"/>
-          <w:szCs w:val="16"/>
-        </w:rPr>
-        <w:tab/>
-        <w:t>0.510</w:t>
-      </w:r>
-      <w:r>
-        <w:rPr>
-          <w:rFonts w:ascii="Courier" w:hAnsi="Courier"/>
-          <w:sz w:val="16"/>
-          <w:szCs w:val="16"/>
-        </w:rPr>
-        <w:tab/>
-        <w:t>3.42</w:t>
-      </w:r>
-    </w:p>
-    <w:p>
-      <w:pPr>
-        <w:rPr>
-          <w:rFonts w:ascii="Courier" w:hAnsi="Courier"/>
-          <w:sz w:val="16"/>
-          <w:szCs w:val="16"/>
-        </w:rPr>
-      </w:pPr>
-      <w:r>
-        <w:rPr>
-          <w:rFonts w:ascii="Courier" w:hAnsi="Courier"/>
-          <w:sz w:val="16"/>
-          <w:szCs w:val="16"/>
-        </w:rPr>
-        <w:t xml:space="preserve"> chain A (protein)</w:t>
-      </w:r>
-      <w:r>
-        <w:rPr>
-          <w:rFonts w:ascii="Courier" w:hAnsi="Courier"/>
-          <w:sz w:val="16"/>
-          <w:szCs w:val="16"/>
-        </w:rPr>
-        <w:tab/>
-        <w:t>0.820</w:t>
-      </w:r>
-      <w:r>
-        <w:rPr>
-          <w:rFonts w:ascii="Courier" w:hAnsi="Courier"/>
-          <w:sz w:val="16"/>
-          <w:szCs w:val="16"/>
-        </w:rPr>
-        <w:tab/>
-        <w:t>1.69</w:t>
-      </w:r>
-    </w:p>
-    <w:p>
-      <w:pPr>
-        <w:rPr>
-          <w:rFonts w:ascii="Courier" w:hAnsi="Courier"/>
-          <w:sz w:val="16"/>
-          <w:szCs w:val="16"/>
-        </w:rPr>
-      </w:pPr>
-    </w:p>
-    <w:p>
-      <w:pPr>
-        <w:rPr>
-          <w:rFonts w:ascii="Courier" w:hAnsi="Courier"/>
-          <w:sz w:val="16"/>
-          <w:szCs w:val="16"/>
-        </w:rPr>
-      </w:pPr>
-      <w:r>
-        <w:rPr>
-          <w:rFonts w:ascii="Courier" w:hAnsi="Courier"/>
-          <w:sz w:val="16"/>
-          <w:szCs w:val="16"/>
-        </w:rPr>
-        <w:t>Type</w:t>
-      </w:r>
-      <w:r>
-        <w:rPr>
-          <w:rFonts w:ascii="Courier" w:hAnsi="Courier"/>
-          <w:sz w:val="16"/>
-          <w:szCs w:val="16"/>
-        </w:rPr>
-        <w:tab/>
-      </w:r>
-      <w:proofErr w:type="spellStart"/>
-      <w:r>
-        <w:rPr>
-          <w:rFonts w:ascii="Courier" w:hAnsi="Courier"/>
-          <w:sz w:val="16"/>
-          <w:szCs w:val="16"/>
-        </w:rPr>
-        <w:t>Avg.Q</w:t>
-      </w:r>
-      <w:proofErr w:type="spellEnd"/>
-      <w:r>
-        <w:rPr>
-          <w:rFonts w:ascii="Courier" w:hAnsi="Courier"/>
-          <w:sz w:val="16"/>
-          <w:szCs w:val="16"/>
-        </w:rPr>
-        <w:t>-score</w:t>
-      </w:r>
-      <w:r>
-        <w:rPr>
-          <w:rFonts w:ascii="Courier" w:hAnsi="Courier"/>
-          <w:sz w:val="16"/>
-          <w:szCs w:val="16"/>
-        </w:rPr>
-        <w:tab/>
-      </w:r>
-      <w:proofErr w:type="spellStart"/>
-      <w:r>
-        <w:rPr>
-          <w:rFonts w:ascii="Courier" w:hAnsi="Courier"/>
-          <w:sz w:val="16"/>
-          <w:szCs w:val="16"/>
-        </w:rPr>
-        <w:t>Est.Res</w:t>
-      </w:r>
-      <w:proofErr w:type="spellEnd"/>
-      <w:r>
-        <w:rPr>
-          <w:rFonts w:ascii="Courier" w:hAnsi="Courier"/>
-          <w:sz w:val="16"/>
-          <w:szCs w:val="16"/>
-        </w:rPr>
-        <w:t>.(A)</w:t>
-      </w:r>
-    </w:p>
-    <w:p>
-      <w:pPr>
-        <w:rPr>
-          <w:rFonts w:ascii="Courier" w:hAnsi="Courier"/>
-          <w:sz w:val="16"/>
-          <w:szCs w:val="16"/>
-        </w:rPr>
-      </w:pPr>
-      <w:r>
-        <w:rPr>
-          <w:rFonts w:ascii="Courier" w:hAnsi="Courier"/>
-          <w:sz w:val="16"/>
-          <w:szCs w:val="16"/>
-        </w:rPr>
-        <w:t xml:space="preserve"> Protein</w:t>
-      </w:r>
-      <w:r>
-        <w:rPr>
-          <w:rFonts w:ascii="Courier" w:hAnsi="Courier"/>
-          <w:sz w:val="16"/>
-          <w:szCs w:val="16"/>
-        </w:rPr>
-        <w:tab/>
-        <w:t>0.820</w:t>
-      </w:r>
-      <w:r>
-        <w:rPr>
-          <w:rFonts w:ascii="Courier" w:hAnsi="Courier"/>
-          <w:sz w:val="16"/>
-          <w:szCs w:val="16"/>
-        </w:rPr>
-        <w:tab/>
-        <w:t>1.69</w:t>
-      </w:r>
-    </w:p>
-    <w:p>
-      <w:pPr>
-        <w:rPr>
-          <w:rFonts w:ascii="Courier" w:hAnsi="Courier"/>
-          <w:sz w:val="16"/>
-          <w:szCs w:val="16"/>
-        </w:rPr>
-      </w:pPr>
-      <w:r>
-        <w:rPr>
-          <w:rFonts w:ascii="Courier" w:hAnsi="Courier"/>
-          <w:sz w:val="16"/>
-          <w:szCs w:val="16"/>
-        </w:rPr>
-        <w:t xml:space="preserve"> MG</w:t>
-      </w:r>
-      <w:r>
-        <w:rPr>
-          <w:rFonts w:ascii="Courier" w:hAnsi="Courier"/>
-          <w:sz w:val="16"/>
-          <w:szCs w:val="16"/>
-        </w:rPr>
-        <w:tab/>
-        <w:t>0.510</w:t>
-      </w:r>
-      <w:r>
-        <w:rPr>
-          <w:rFonts w:ascii="Courier" w:hAnsi="Courier"/>
-          <w:sz w:val="16"/>
-          <w:szCs w:val="16"/>
-        </w:rPr>
-        <w:tab/>
-        <w:t>3.42</w:t>
-      </w:r>
-    </w:p>
-    <w:p>
-      <w:pPr>
-        <w:rPr>
-          <w:rFonts w:ascii="Courier" w:hAnsi="Courier"/>
-          <w:sz w:val="16"/>
-          <w:szCs w:val="16"/>
-        </w:rPr>
-      </w:pPr>
-      <w:r>
-        <w:rPr>
-          <w:rFonts w:ascii="Courier" w:hAnsi="Courier"/>
-          <w:sz w:val="16"/>
-          <w:szCs w:val="16"/>
-        </w:rPr>
-        <w:t xml:space="preserve"> HOH</w:t>
-      </w:r>
-      <w:r>
-        <w:rPr>
-          <w:rFonts w:ascii="Courier" w:hAnsi="Courier"/>
-          <w:sz w:val="16"/>
-          <w:szCs w:val="16"/>
-        </w:rPr>
-        <w:tab/>
-        <w:t>0.506</w:t>
-      </w:r>
-      <w:r>
-        <w:rPr>
-          <w:rFonts w:ascii="Courier" w:hAnsi="Courier"/>
-          <w:sz w:val="16"/>
-          <w:szCs w:val="16"/>
-        </w:rPr>
-        <w:tab/>
-        <w:t>3.45</w:t>
-      </w:r>
-    </w:p>
-    <w:p>
-      <w:pPr>
-        <w:rPr>
-          <w:rFonts w:ascii="Courier" w:hAnsi="Courier"/>
-          <w:sz w:val="16"/>
-          <w:szCs w:val="16"/>
-        </w:rPr>
-      </w:pPr>
-    </w:p>
-    <w:p>
-      <w:pPr>
-        <w:rPr>
-          <w:rFonts w:ascii="Courier" w:hAnsi="Courier"/>
-          <w:sz w:val="16"/>
-          <w:szCs w:val="16"/>
-        </w:rPr>
-      </w:pPr>
-      <w:r>
-        <w:rPr>
-          <w:rFonts w:ascii="Courier" w:hAnsi="Courier"/>
-          <w:sz w:val="16"/>
-          <w:szCs w:val="16"/>
-        </w:rPr>
-        <w:t xml:space="preserve">Map: </w:t>
-      </w:r>
-      <w:r>
-        <w:rPr>
-          <w:rFonts w:ascii="Courier" w:hAnsi="Courier"/>
-          <w:sz w:val="16"/>
-          <w:szCs w:val="16"/>
-        </w:rPr>
-        <w:t>emd_20026.map</w:t>
-      </w:r>
-      <w:r>
-        <w:rPr>
-          <w:rFonts w:ascii="Courier" w:hAnsi="Courier"/>
-          <w:sz w:val="16"/>
-          <w:szCs w:val="16"/>
-        </w:rPr>
-        <w:t xml:space="preserve">, Model: </w:t>
-      </w:r>
-      <w:r>
-        <w:rPr>
-          <w:rFonts w:ascii="Courier" w:hAnsi="Courier"/>
-          <w:sz w:val="16"/>
-          <w:szCs w:val="16"/>
-        </w:rPr>
-        <w:t>3ajo</w:t>
-      </w:r>
-      <w:r>
-        <w:rPr>
-          <w:rFonts w:ascii="Courier" w:hAnsi="Courier"/>
-          <w:sz w:val="16"/>
-          <w:szCs w:val="16"/>
-        </w:rPr>
-        <w:t>.pdb</w:t>
-      </w:r>
-    </w:p>
-    <w:p>
-      <w:r>
-        <w:rPr>
-          <w:rFonts w:ascii="Courier" w:hAnsi="Courier"/>
-          <w:sz w:val="16"/>
-          <w:szCs w:val="16"/>
-        </w:rPr>
-        <w:t xml:space="preserve"> --&gt; avg. Q score: 0.</w:t>
-      </w:r>
-      <w:r>
-        <w:rPr>
-          <w:rFonts w:ascii="Courier" w:hAnsi="Courier"/>
-          <w:sz w:val="16"/>
-          <w:szCs w:val="16"/>
-        </w:rPr>
-        <w:t>776</w:t>
+        <w:t>/3ajo__Q__emd_20026_All.txt</w:t>
       </w:r>
     </w:p>
     <w:p/>
@@ -1171,7 +1336,6 @@
         </w:numPr>
       </w:pPr>
       <w:r>
-        <w:lastRenderedPageBreak/>
         <w:t xml:space="preserve">Per-atom </w:t>
       </w:r>
       <w:r>
@@ -2057,7 +2221,6 @@
   <w:style w:type="character" w:default="1" w:styleId="DefaultParagraphFont">
     <w:name w:val="Default Paragraph Font"/>
     <w:uiPriority w:val="1"/>
-    <w:semiHidden/>
     <w:unhideWhenUsed/>
   </w:style>
   <w:style w:type="table" w:default="1" w:styleId="TableNormal">

</xml_diff>

<commit_message>
added bfactor parameter to mapq_cmd.py
</commit_message>
<xml_diff>
--- a/documentation/QScores_CommandLine_v1_5.docx
+++ b/documentation/QScores_CommandLine_v1_5.docx
@@ -145,35 +145,61 @@
         </w:rPr>
         <w:t xml:space="preserve"> res=N.N</w:t>
       </w:r>
-    </w:p>
-    <w:p/>
-    <w:p>
-      <w:r>
-        <w:t>Example:</w:t>
-      </w:r>
-    </w:p>
-    <w:p>
-      <w:pPr>
-        <w:rPr>
-          <w:rFonts w:ascii="Courier" w:hAnsi="Courier"/>
-          <w:sz w:val="16"/>
-          <w:szCs w:val="20"/>
-        </w:rPr>
-      </w:pPr>
       <w:r>
         <w:rPr>
           <w:rFonts w:ascii="Courier" w:hAnsi="Courier"/>
           <w:sz w:val="18"/>
           <w:szCs w:val="18"/>
         </w:rPr>
-        <w:t>python mapq_cmd.py</w:t>
-      </w:r>
+        <w:t xml:space="preserve"> </w:t>
+      </w:r>
+      <w:proofErr w:type="spellStart"/>
       <w:r>
         <w:rPr>
           <w:rFonts w:ascii="Courier" w:hAnsi="Courier"/>
           <w:sz w:val="18"/>
           <w:szCs w:val="18"/>
         </w:rPr>
+        <w:t>bfactor</w:t>
+      </w:r>
+      <w:proofErr w:type="spellEnd"/>
+      <w:r>
+        <w:rPr>
+          <w:rFonts w:ascii="Courier" w:hAnsi="Courier"/>
+          <w:sz w:val="18"/>
+          <w:szCs w:val="18"/>
+        </w:rPr>
+        <w:t>=N</w:t>
+      </w:r>
+    </w:p>
+    <w:p/>
+    <w:p>
+      <w:r>
+        <w:t>Example:</w:t>
+      </w:r>
+    </w:p>
+    <w:p>
+      <w:pPr>
+        <w:rPr>
+          <w:rFonts w:ascii="Courier" w:hAnsi="Courier"/>
+          <w:sz w:val="16"/>
+          <w:szCs w:val="20"/>
+        </w:rPr>
+      </w:pPr>
+      <w:r>
+        <w:rPr>
+          <w:rFonts w:ascii="Courier" w:hAnsi="Courier"/>
+          <w:sz w:val="18"/>
+          <w:szCs w:val="18"/>
+        </w:rPr>
+        <w:t>python mapq_cmd.py</w:t>
+      </w:r>
+      <w:r>
+        <w:rPr>
+          <w:rFonts w:ascii="Courier" w:hAnsi="Courier"/>
+          <w:sz w:val="18"/>
+          <w:szCs w:val="18"/>
+        </w:rPr>
         <w:t xml:space="preserve"> </w:t>
       </w:r>
       <w:r>
@@ -233,6 +259,32 @@
           <w:szCs w:val="20"/>
         </w:rPr>
         <w:t xml:space="preserve"> res=3.0</w:t>
+      </w:r>
+      <w:r>
+        <w:rPr>
+          <w:rFonts w:ascii="Courier" w:hAnsi="Courier"/>
+          <w:sz w:val="16"/>
+          <w:szCs w:val="20"/>
+        </w:rPr>
+        <w:t xml:space="preserve"> </w:t>
+      </w:r>
+      <w:proofErr w:type="spellStart"/>
+      <w:r>
+        <w:rPr>
+          <w:rFonts w:ascii="Courier" w:hAnsi="Courier"/>
+          <w:sz w:val="16"/>
+          <w:szCs w:val="20"/>
+        </w:rPr>
+        <w:t>bfactor</w:t>
+      </w:r>
+      <w:proofErr w:type="spellEnd"/>
+      <w:r>
+        <w:rPr>
+          <w:rFonts w:ascii="Courier" w:hAnsi="Courier"/>
+          <w:sz w:val="16"/>
+          <w:szCs w:val="20"/>
+        </w:rPr>
+        <w:t>=200</w:t>
       </w:r>
     </w:p>
     <w:p/>
@@ -253,7 +305,19 @@
         </w:numPr>
       </w:pPr>
       <w:r>
-        <w:t>np=4 argument is optional; if left out, a single process will be used.</w:t>
+        <w:t>np=</w:t>
+      </w:r>
+      <w:r>
+        <w:t xml:space="preserve">N (e.g. np=4) is </w:t>
+      </w:r>
+      <w:r>
+        <w:t>optional</w:t>
+      </w:r>
+      <w:r>
+        <w:t>, it specifies number of processes to use</w:t>
+      </w:r>
+      <w:r>
+        <w:t>; if left out, a single process will be used.</w:t>
       </w:r>
     </w:p>
     <w:p>
@@ -265,7 +329,31 @@
         </w:numPr>
       </w:pPr>
       <w:r>
-        <w:t>res=3.0 argument also optional (default is 3.0), this is used to output per-residue statistics along with expected</w:t>
+        <w:t>res=</w:t>
+      </w:r>
+      <w:r>
+        <w:t>N.N (e.g. res=3.2)</w:t>
+      </w:r>
+      <w:r>
+        <w:t xml:space="preserve"> </w:t>
+      </w:r>
+      <w:r>
+        <w:t xml:space="preserve">is optional, </w:t>
+      </w:r>
+      <w:r>
+        <w:t>default is 3.0</w:t>
+      </w:r>
+      <w:r>
+        <w:t>; specifies resolution of map;</w:t>
+      </w:r>
+      <w:r>
+        <w:t xml:space="preserve"> </w:t>
+      </w:r>
+      <w:r>
+        <w:t>it</w:t>
+      </w:r>
+      <w:r>
+        <w:t xml:space="preserve"> is used to output per-residue statistics along with expected</w:t>
       </w:r>
       <w:r>
         <w:t xml:space="preserve"> Q-score at this resolution</w:t>
@@ -279,6 +367,49 @@
           <w:numId w:val="4"/>
         </w:numPr>
       </w:pPr>
+      <w:proofErr w:type="spellStart"/>
+      <w:r>
+        <w:t>bfactor</w:t>
+      </w:r>
+      <w:proofErr w:type="spellEnd"/>
+      <w:r>
+        <w:t xml:space="preserve">=N (suggested </w:t>
+      </w:r>
+      <w:proofErr w:type="spellStart"/>
+      <w:r>
+        <w:t>bfactor</w:t>
+      </w:r>
+      <w:proofErr w:type="spellEnd"/>
+      <w:r>
+        <w:t xml:space="preserve">=200) is optional; if specified, a separate </w:t>
+      </w:r>
+      <w:proofErr w:type="spellStart"/>
+      <w:r>
+        <w:t>pdb</w:t>
+      </w:r>
+      <w:proofErr w:type="spellEnd"/>
+      <w:r>
+        <w:t xml:space="preserve"> file will be written where </w:t>
+      </w:r>
+      <w:proofErr w:type="spellStart"/>
+      <w:r>
+        <w:t>bfactor</w:t>
+      </w:r>
+      <w:proofErr w:type="spellEnd"/>
+      <w:r>
+        <w:t>=N*(1-Qscore) for each atom</w:t>
+      </w:r>
+      <w:bookmarkStart w:id="0" w:name="_GoBack"/>
+      <w:bookmarkEnd w:id="0"/>
+    </w:p>
+    <w:p>
+      <w:pPr>
+        <w:pStyle w:val="ListParagraph"/>
+        <w:numPr>
+          <w:ilvl w:val="0"/>
+          <w:numId w:val="4"/>
+        </w:numPr>
+      </w:pPr>
       <w:r>
         <w:t>[map to Chimera] is just the path where Chimera is installed, not the actual binary itself</w:t>
       </w:r>
@@ -1188,8 +1319,6 @@
         </w:rPr>
         <w:t>cores</w:t>
       </w:r>
-      <w:bookmarkStart w:id="0" w:name="_GoBack"/>
-      <w:bookmarkEnd w:id="0"/>
       <w:r>
         <w:rPr>
           <w:rFonts w:ascii="Courier" w:hAnsi="Courier"/>
@@ -2221,6 +2350,7 @@
   <w:style w:type="character" w:default="1" w:styleId="DefaultParagraphFont">
     <w:name w:val="Default Paragraph Font"/>
     <w:uiPriority w:val="1"/>
+    <w:semiHidden/>
     <w:unhideWhenUsed/>
   </w:style>
   <w:style w:type="table" w:default="1" w:styleId="TableNormal">

</xml_diff>